<commit_message>
first two assignments - python easy
</commit_message>
<xml_diff>
--- a/Python Basic Assignment/Assignment_1.docx
+++ b/Python Basic Assignment/Assignment_1.docx
@@ -15,7 +15,23 @@
           <w:sz w:val="24"/>
           <w:szCs w:val="24"/>
         </w:rPr>
-        <w:t>1. In the below elements which of them are values or an expression? eg:- values can be integer or string and expressions will be mathematical operators.</w:t>
+        <w:t xml:space="preserve">1. In the below elements which of them are values or an expression? </w:t>
+      </w:r>
+      <w:proofErr w:type="spellStart"/>
+      <w:r>
+        <w:rPr>
+          <w:sz w:val="24"/>
+          <w:szCs w:val="24"/>
+        </w:rPr>
+        <w:t>eg</w:t>
+      </w:r>
+      <w:proofErr w:type="spellEnd"/>
+      <w:r>
+        <w:rPr>
+          <w:sz w:val="24"/>
+          <w:szCs w:val="24"/>
+        </w:rPr>
+        <w:t>:- values can be integer or string and expressions will be mathematical operators.</w:t>
       </w:r>
     </w:p>
     <w:p>
@@ -107,21 +123,7 @@
           <w:sz w:val="24"/>
           <w:szCs w:val="24"/>
         </w:rPr>
-        <w:t xml:space="preserve">  </w:t>
-      </w:r>
-      <w:r>
-        <w:rPr>
-          <w:sz w:val="24"/>
-          <w:szCs w:val="24"/>
-        </w:rPr>
-        <w:t>–</w:t>
-      </w:r>
-      <w:r>
-        <w:rPr>
-          <w:sz w:val="24"/>
-          <w:szCs w:val="24"/>
-        </w:rPr>
-        <w:t xml:space="preserve"> expression</w:t>
+        <w:t xml:space="preserve">  – expression</w:t>
       </w:r>
     </w:p>
     <w:p>
@@ -144,21 +146,7 @@
           <w:sz w:val="24"/>
           <w:szCs w:val="24"/>
         </w:rPr>
-        <w:t xml:space="preserve"> </w:t>
-      </w:r>
-      <w:r>
-        <w:rPr>
-          <w:sz w:val="24"/>
-          <w:szCs w:val="24"/>
-        </w:rPr>
-        <w:t>–</w:t>
-      </w:r>
-      <w:r>
-        <w:rPr>
-          <w:sz w:val="24"/>
-          <w:szCs w:val="24"/>
-        </w:rPr>
-        <w:t xml:space="preserve"> expression</w:t>
+        <w:t xml:space="preserve"> – expression</w:t>
       </w:r>
     </w:p>
     <w:p>
@@ -178,14 +166,7 @@
           <w:sz w:val="24"/>
           <w:szCs w:val="24"/>
         </w:rPr>
-        <w:t>–</w:t>
-      </w:r>
-      <w:r>
-        <w:rPr>
-          <w:sz w:val="24"/>
-          <w:szCs w:val="24"/>
-        </w:rPr>
-        <w:t xml:space="preserve"> expression</w:t>
+        <w:t>– expression</w:t>
       </w:r>
     </w:p>
     <w:p>
@@ -293,14 +274,7 @@
           <w:sz w:val="24"/>
           <w:szCs w:val="24"/>
         </w:rPr>
-        <w:t>3. Describe three d</w:t>
-      </w:r>
-      <w:r>
-        <w:rPr>
-          <w:sz w:val="24"/>
-          <w:szCs w:val="24"/>
-        </w:rPr>
-        <w:t>ifferent data types.</w:t>
+        <w:t>3. Describe three different data types.</w:t>
       </w:r>
     </w:p>
     <w:p>
@@ -455,14 +429,7 @@
           <w:sz w:val="24"/>
           <w:szCs w:val="24"/>
         </w:rPr>
-        <w:t xml:space="preserve">6. After running the following code, what does the variable </w:t>
-      </w:r>
-      <w:r>
-        <w:rPr>
-          <w:sz w:val="24"/>
-          <w:szCs w:val="24"/>
-        </w:rPr>
-        <w:t>bacon contain?</w:t>
+        <w:t>6. After running the following code, what does the variable bacon contain?</w:t>
       </w:r>
     </w:p>
     <w:p>
@@ -494,22 +461,23 @@
           <w:sz w:val="24"/>
           <w:szCs w:val="24"/>
         </w:rPr>
-        <w:t xml:space="preserve">bacon </w:t>
-      </w:r>
-      <w:r>
-        <w:rPr>
-          <w:sz w:val="24"/>
-          <w:szCs w:val="24"/>
-        </w:rPr>
-        <w:t>+ 1</w:t>
-      </w:r>
-    </w:p>
-    <w:p>
-      <w:pPr>
-        <w:spacing w:before="220"/>
-      </w:pPr>
-      <w:r>
-        <w:t>if run on jupyter notebook. It will provide 23 for bacon. While on any IDE, it will if provided bacon = bacon + 1 and then print(bacon) it will provide value as 23 for bacon.</w:t>
+        <w:t>bacon + 1</w:t>
+      </w:r>
+    </w:p>
+    <w:p>
+      <w:pPr>
+        <w:spacing w:before="220"/>
+      </w:pPr>
+      <w:r>
+        <w:t xml:space="preserve">if run on </w:t>
+      </w:r>
+      <w:proofErr w:type="spellStart"/>
+      <w:r>
+        <w:t>jupyter</w:t>
+      </w:r>
+      <w:proofErr w:type="spellEnd"/>
+      <w:r>
+        <w:t xml:space="preserve"> notebook. It will provide 23 for bacon. While on any IDE, it will if provided bacon = bacon + 1 and then print(bacon) it will provide value as 23 for bacon.</w:t>
       </w:r>
     </w:p>
     <w:p>
@@ -547,7 +515,23 @@
           <w:sz w:val="24"/>
           <w:szCs w:val="24"/>
         </w:rPr>
-        <w:t xml:space="preserve">'spam' + 'spamspam' - </w:t>
+        <w:t>'spam' + '</w:t>
+      </w:r>
+      <w:proofErr w:type="spellStart"/>
+      <w:r>
+        <w:rPr>
+          <w:sz w:val="24"/>
+          <w:szCs w:val="24"/>
+        </w:rPr>
+        <w:t>spamspam</w:t>
+      </w:r>
+      <w:proofErr w:type="spellEnd"/>
+      <w:r>
+        <w:rPr>
+          <w:sz w:val="24"/>
+          <w:szCs w:val="24"/>
+        </w:rPr>
+        <w:t xml:space="preserve">' - </w:t>
       </w:r>
       <w:r>
         <w:rPr>
@@ -558,33 +542,9 @@
           <w:shd w:val="clear" w:color="auto" w:fill="121212"/>
           <w:lang w:eastAsia="en-GB"/>
         </w:rPr>
-        <w:t>'spamspamspam'</w:t>
-      </w:r>
-    </w:p>
-    <w:p>
-      <w:pPr>
-        <w:spacing w:before="220"/>
-        <w:rPr>
-          <w:sz w:val="24"/>
-          <w:szCs w:val="24"/>
-        </w:rPr>
-      </w:pPr>
-    </w:p>
-    <w:p>
-      <w:pPr>
-        <w:spacing w:before="220"/>
-        <w:rPr>
-          <w:sz w:val="24"/>
-          <w:szCs w:val="24"/>
-        </w:rPr>
-      </w:pPr>
-      <w:r>
-        <w:rPr>
-          <w:sz w:val="24"/>
-          <w:szCs w:val="24"/>
-        </w:rPr>
-        <w:t xml:space="preserve">'spam' * 3 - </w:t>
-      </w:r>
+        <w:t>'</w:t>
+      </w:r>
+      <w:proofErr w:type="spellStart"/>
       <w:r>
         <w:rPr>
           <w:rFonts w:ascii="Menlo" w:eastAsia="Times New Roman" w:hAnsi="Menlo" w:cs="Menlo"/>
@@ -594,7 +554,79 @@
           <w:shd w:val="clear" w:color="auto" w:fill="121212"/>
           <w:lang w:eastAsia="en-GB"/>
         </w:rPr>
-        <w:t>'spamspamspam'</w:t>
+        <w:t>spamspamspam</w:t>
+      </w:r>
+      <w:proofErr w:type="spellEnd"/>
+      <w:r>
+        <w:rPr>
+          <w:rFonts w:ascii="Menlo" w:eastAsia="Times New Roman" w:hAnsi="Menlo" w:cs="Menlo"/>
+          <w:color w:val="CCCCCC"/>
+          <w:sz w:val="21"/>
+          <w:szCs w:val="21"/>
+          <w:shd w:val="clear" w:color="auto" w:fill="121212"/>
+          <w:lang w:eastAsia="en-GB"/>
+        </w:rPr>
+        <w:t>'</w:t>
+      </w:r>
+    </w:p>
+    <w:p>
+      <w:pPr>
+        <w:spacing w:before="220"/>
+        <w:rPr>
+          <w:sz w:val="24"/>
+          <w:szCs w:val="24"/>
+        </w:rPr>
+      </w:pPr>
+    </w:p>
+    <w:p>
+      <w:pPr>
+        <w:spacing w:before="220"/>
+        <w:rPr>
+          <w:sz w:val="24"/>
+          <w:szCs w:val="24"/>
+        </w:rPr>
+      </w:pPr>
+      <w:r>
+        <w:rPr>
+          <w:sz w:val="24"/>
+          <w:szCs w:val="24"/>
+        </w:rPr>
+        <w:t xml:space="preserve">'spam' * 3 - </w:t>
+      </w:r>
+      <w:r>
+        <w:rPr>
+          <w:rFonts w:ascii="Menlo" w:eastAsia="Times New Roman" w:hAnsi="Menlo" w:cs="Menlo"/>
+          <w:color w:val="CCCCCC"/>
+          <w:sz w:val="21"/>
+          <w:szCs w:val="21"/>
+          <w:shd w:val="clear" w:color="auto" w:fill="121212"/>
+          <w:lang w:eastAsia="en-GB"/>
+        </w:rPr>
+        <w:t>'</w:t>
+      </w:r>
+      <w:proofErr w:type="spellStart"/>
+      <w:r>
+        <w:rPr>
+          <w:rFonts w:ascii="Menlo" w:eastAsia="Times New Roman" w:hAnsi="Menlo" w:cs="Menlo"/>
+          <w:color w:val="CCCCCC"/>
+          <w:sz w:val="21"/>
+          <w:szCs w:val="21"/>
+          <w:shd w:val="clear" w:color="auto" w:fill="121212"/>
+          <w:lang w:eastAsia="en-GB"/>
+        </w:rPr>
+        <w:t>spamspamspam</w:t>
+      </w:r>
+      <w:proofErr w:type="spellEnd"/>
+      <w:r>
+        <w:rPr>
+          <w:rFonts w:ascii="Menlo" w:eastAsia="Times New Roman" w:hAnsi="Menlo" w:cs="Menlo"/>
+          <w:color w:val="CCCCCC"/>
+          <w:sz w:val="21"/>
+          <w:szCs w:val="21"/>
+          <w:shd w:val="clear" w:color="auto" w:fill="121212"/>
+          <w:lang w:eastAsia="en-GB"/>
+        </w:rPr>
+        <w:t>'</w:t>
       </w:r>
     </w:p>
     <w:p>
@@ -649,47 +681,86 @@
           <w:szCs w:val="24"/>
         </w:rPr>
       </w:pPr>
-    </w:p>
-    <w:p>
-      <w:pPr>
-        <w:spacing w:before="220"/>
-        <w:rPr>
-          <w:sz w:val="24"/>
-          <w:szCs w:val="24"/>
-        </w:rPr>
-      </w:pPr>
-    </w:p>
-    <w:p>
-      <w:pPr>
-        <w:spacing w:before="220"/>
-        <w:rPr>
-          <w:sz w:val="24"/>
-          <w:szCs w:val="24"/>
-        </w:rPr>
-      </w:pPr>
-      <w:r>
-        <w:rPr>
-          <w:sz w:val="24"/>
-          <w:szCs w:val="24"/>
-        </w:rPr>
-        <w:t xml:space="preserve">9. What three functions can be used to get the integer, floating-point </w:t>
-      </w:r>
-      <w:r>
-        <w:rPr>
-          <w:sz w:val="24"/>
-          <w:szCs w:val="24"/>
-        </w:rPr>
-        <w:t>number, or string version of a value?</w:t>
-      </w:r>
-    </w:p>
-    <w:p>
-      <w:pPr>
-        <w:spacing w:before="220"/>
-        <w:rPr>
-          <w:sz w:val="24"/>
-          <w:szCs w:val="24"/>
-        </w:rPr>
-      </w:pPr>
+      <w:r>
+        <w:rPr>
+          <w:sz w:val="24"/>
+          <w:szCs w:val="24"/>
+        </w:rPr>
+        <w:t>A variable name cannot start with a number and should only start with character or underscore</w:t>
+      </w:r>
+    </w:p>
+    <w:p>
+      <w:pPr>
+        <w:spacing w:before="220"/>
+        <w:rPr>
+          <w:sz w:val="24"/>
+          <w:szCs w:val="24"/>
+        </w:rPr>
+      </w:pPr>
+    </w:p>
+    <w:p>
+      <w:pPr>
+        <w:spacing w:before="220"/>
+        <w:rPr>
+          <w:sz w:val="24"/>
+          <w:szCs w:val="24"/>
+        </w:rPr>
+      </w:pPr>
+      <w:r>
+        <w:rPr>
+          <w:sz w:val="24"/>
+          <w:szCs w:val="24"/>
+        </w:rPr>
+        <w:t>9. What three functions can be used to get the integer, floating-point number, or string version of a value?</w:t>
+      </w:r>
+    </w:p>
+    <w:p>
+      <w:pPr>
+        <w:spacing w:before="220"/>
+        <w:rPr>
+          <w:sz w:val="24"/>
+          <w:szCs w:val="24"/>
+        </w:rPr>
+      </w:pPr>
+      <w:r>
+        <w:rPr>
+          <w:sz w:val="24"/>
+          <w:szCs w:val="24"/>
+        </w:rPr>
+        <w:t>int()</w:t>
+      </w:r>
+    </w:p>
+    <w:p>
+      <w:pPr>
+        <w:spacing w:before="220"/>
+        <w:rPr>
+          <w:sz w:val="24"/>
+          <w:szCs w:val="24"/>
+        </w:rPr>
+      </w:pPr>
+      <w:r>
+        <w:rPr>
+          <w:sz w:val="24"/>
+          <w:szCs w:val="24"/>
+        </w:rPr>
+        <w:t>float()</w:t>
+      </w:r>
+    </w:p>
+    <w:p>
+      <w:pPr>
+        <w:spacing w:before="220"/>
+        <w:rPr>
+          <w:sz w:val="24"/>
+          <w:szCs w:val="24"/>
+        </w:rPr>
+      </w:pPr>
+      <w:r>
+        <w:rPr>
+          <w:sz w:val="24"/>
+          <w:szCs w:val="24"/>
+        </w:rPr>
+        <w:t>str()</w:t>
+      </w:r>
     </w:p>
     <w:p>
       <w:pPr>
@@ -729,7 +800,56 @@
           <w:sz w:val="24"/>
           <w:szCs w:val="24"/>
         </w:rPr>
+        <w:lastRenderedPageBreak/>
         <w:t>'I have eaten ' + 99 + ' burritos.'</w:t>
+      </w:r>
+    </w:p>
+    <w:p>
+      <w:pPr>
+        <w:spacing w:before="220"/>
+        <w:rPr>
+          <w:sz w:val="24"/>
+          <w:szCs w:val="24"/>
+        </w:rPr>
+      </w:pPr>
+      <w:r>
+        <w:rPr>
+          <w:sz w:val="24"/>
+          <w:szCs w:val="24"/>
+        </w:rPr>
+        <w:t xml:space="preserve">A string cannot be concatenated with integer </w:t>
+      </w:r>
+    </w:p>
+    <w:p>
+      <w:pPr>
+        <w:spacing w:before="220"/>
+        <w:rPr>
+          <w:sz w:val="24"/>
+          <w:szCs w:val="24"/>
+        </w:rPr>
+      </w:pPr>
+      <w:r>
+        <w:rPr>
+          <w:sz w:val="24"/>
+          <w:szCs w:val="24"/>
+        </w:rPr>
+        <w:t xml:space="preserve">This has to be converter to </w:t>
+      </w:r>
+    </w:p>
+    <w:p>
+      <w:pPr>
+        <w:spacing w:before="220"/>
+        <w:rPr>
+          <w:sz w:val="24"/>
+          <w:szCs w:val="24"/>
+        </w:rPr>
+      </w:pPr>
+      <w:r>
+        <w:rPr>
+          <w:sz w:val="24"/>
+          <w:szCs w:val="24"/>
+        </w:rPr>
+        <w:t xml:space="preserve"> 'I have eaten ' + str(99) + ' burritos.'</w:t>
       </w:r>
     </w:p>
     <w:p>

</xml_diff>